<commit_message>
feat: new title pages + acceptance message doc
</commit_message>
<xml_diff>
--- a/reports&etc/Титульник.docx
+++ b/reports&etc/Титульник.docx
@@ -651,6 +651,108 @@
           <w:tab w:val="left" w:pos="4962"/>
           <w:tab w:val="left" w:pos="6946"/>
           <w:tab w:val="left" w:pos="7230"/>
+          <w:tab w:val="left" w:pos="7513"/>
+          <w:tab w:val="left" w:pos="9498"/>
+        </w:tabs>
+        <w:rPr>
+          <w:b/>
+          <w:u w:val="single"/>
+        </w:rPr>
+      </w:pPr>
+      <w:r>
+        <w:t>Консультант</w:t>
+      </w:r>
+      <w:r>
+        <w:tab/>
+      </w:r>
+      <w:r>
+        <w:rPr>
+          <w:u w:val="single"/>
+        </w:rPr>
+        <w:tab/>
+      </w:r>
+      <w:r>
+        <w:tab/>
+      </w:r>
+      <w:r>
+        <w:rPr>
+          <w:u w:val="single"/>
+        </w:rPr>
+        <w:tab/>
+      </w:r>
+      <w:r>
+        <w:rPr>
+          <w:u w:val="single"/>
+        </w:rPr>
+        <w:t>Л. Ю. Жилякова</w:t>
+      </w:r>
+      <w:r>
+        <w:rPr>
+          <w:u w:val="single"/>
+        </w:rPr>
+        <w:tab/>
+      </w:r>
+    </w:p>
+    <w:p>
+      <w:pPr>
+        <w:ind w:right="565"/>
+        <w:jc w:val="right"/>
+        <w:rPr>
+          <w:sz w:val="18"/>
+          <w:szCs w:val="18"/>
+        </w:rPr>
+      </w:pPr>
+      <w:r>
+        <w:rPr>
+          <w:sz w:val="18"/>
+          <w:szCs w:val="18"/>
+        </w:rPr>
+        <w:t xml:space="preserve">(Подпись, </w:t>
+      </w:r>
+      <w:proofErr w:type="gramStart"/>
+      <w:r>
+        <w:rPr>
+          <w:sz w:val="18"/>
+          <w:szCs w:val="18"/>
+        </w:rPr>
+        <w:t xml:space="preserve">дата)   </w:t>
+      </w:r>
+      <w:proofErr w:type="gramEnd"/>
+      <w:r>
+        <w:rPr>
+          <w:sz w:val="18"/>
+          <w:szCs w:val="18"/>
+        </w:rPr>
+        <w:t xml:space="preserve">                          (</w:t>
+      </w:r>
+      <w:proofErr w:type="spellStart"/>
+      <w:r>
+        <w:rPr>
+          <w:sz w:val="18"/>
+          <w:szCs w:val="18"/>
+        </w:rPr>
+        <w:t>И.О.Фамилия</w:t>
+      </w:r>
+      <w:proofErr w:type="spellEnd"/>
+      <w:r>
+        <w:rPr>
+          <w:sz w:val="18"/>
+          <w:szCs w:val="18"/>
+        </w:rPr>
+        <w:t xml:space="preserve">)            </w:t>
+      </w:r>
+    </w:p>
+    <w:p>
+      <w:pPr>
+        <w:jc w:val="both"/>
+      </w:pPr>
+    </w:p>
+    <w:p>
+      <w:pPr>
+        <w:tabs>
+          <w:tab w:val="left" w:pos="4962"/>
+          <w:tab w:val="left" w:pos="6946"/>
+          <w:tab w:val="left" w:pos="7230"/>
           <w:tab w:val="left" w:pos="7371"/>
           <w:tab w:val="left" w:pos="9498"/>
         </w:tabs>
@@ -794,7 +896,6 @@
     </w:p>
     <w:p>
       <w:pPr>
-        <w:jc w:val="center"/>
         <w:rPr>
           <w:iCs/>
         </w:rPr>
@@ -828,58 +929,34 @@
       <w:pPr>
         <w:jc w:val="center"/>
         <w:rPr>
-          <w:iCs/>
-        </w:rPr>
-      </w:pPr>
+          <w:i/>
+          <w:sz w:val="28"/>
+        </w:rPr>
+      </w:pPr>
+      <w:r>
+        <w:rPr>
+          <w:i/>
+          <w:sz w:val="28"/>
+        </w:rPr>
+        <w:t>20</w:t>
+      </w:r>
+      <w:r>
+        <w:rPr>
+          <w:i/>
+          <w:sz w:val="28"/>
+        </w:rPr>
+        <w:t>24</w:t>
+      </w:r>
+      <w:r>
+        <w:rPr>
+          <w:i/>
+          <w:sz w:val="28"/>
+        </w:rPr>
+        <w:t> г.</w:t>
+      </w:r>
     </w:p>
     <w:p>
       <w:pPr>
-        <w:jc w:val="center"/>
-        <w:rPr>
-          <w:iCs/>
-        </w:rPr>
-      </w:pPr>
-    </w:p>
-    <w:p>
-      <w:pPr>
-        <w:jc w:val="center"/>
-        <w:rPr>
-          <w:iCs/>
-        </w:rPr>
-      </w:pPr>
-    </w:p>
-    <w:p>
-      <w:pPr>
-        <w:jc w:val="center"/>
-        <w:rPr>
-          <w:i/>
-          <w:sz w:val="28"/>
-        </w:rPr>
-      </w:pPr>
-      <w:r>
-        <w:rPr>
-          <w:i/>
-          <w:sz w:val="28"/>
-        </w:rPr>
-        <w:t>20</w:t>
-      </w:r>
-      <w:r>
-        <w:rPr>
-          <w:i/>
-          <w:sz w:val="28"/>
-        </w:rPr>
-        <w:t>24</w:t>
-      </w:r>
-      <w:r>
-        <w:rPr>
-          <w:i/>
-          <w:sz w:val="28"/>
-        </w:rPr>
-        <w:t> г.</w:t>
-      </w:r>
-    </w:p>
-    <w:p>
-      <w:pPr>
         <w:ind w:firstLine="567"/>
         <w:jc w:val="center"/>
         <w:rPr>
@@ -898,13 +975,7 @@
           <w:b/>
         </w:rPr>
         <w:lastRenderedPageBreak/>
-        <w:t>Министерство науки</w:t>
-      </w:r>
-      <w:r>
-        <w:rPr>
-          <w:b/>
-        </w:rPr>
-        <w:t xml:space="preserve"> и высшего образования Российской Федерации</w:t>
+        <w:t>Министерство науки и высшего образования Российской Федерации</w:t>
       </w:r>
     </w:p>
     <w:p>
@@ -977,13 +1048,7 @@
         <w:rPr>
           <w:b/>
         </w:rPr>
-        <w:t>(МГТУ им</w:t>
-      </w:r>
-      <w:r>
-        <w:rPr>
-          <w:b/>
-        </w:rPr>
-        <w:t>. Н. Э. Баумана)</w:t>
+        <w:t>(МГТУ им. Н. Э. Баумана)</w:t>
       </w:r>
     </w:p>
     <w:p>
@@ -1217,11 +1282,6 @@
           <w:u w:val="single"/>
         </w:rPr>
         <w:tab/>
-      </w:r>
-      <w:r>
-        <w:rPr>
-          <w:u w:val="single"/>
-        </w:rPr>
         <w:t>Корешков Василий Романович</w:t>
       </w:r>
       <w:r>
@@ -1340,70 +1400,301 @@
         <w:jc w:val="both"/>
       </w:pPr>
       <w:r>
-        <w:t>Источник тематики (НИР кафедры, заказ организаций и т.п.)</w:t>
+        <w:t>При выполнении ВКР:</w:t>
       </w:r>
     </w:p>
-    <w:p>
-      <w:pPr>
-        <w:tabs>
-          <w:tab w:val="left" w:pos="3969"/>
-          <w:tab w:val="left" w:pos="9498"/>
-        </w:tabs>
-        <w:spacing w:line="360" w:lineRule="auto"/>
-        <w:jc w:val="both"/>
-        <w:rPr>
-          <w:u w:val="single"/>
-        </w:rPr>
-      </w:pPr>
-      <w:r>
-        <w:rPr>
-          <w:u w:val="single"/>
-        </w:rPr>
-        <w:tab/>
-        <w:t>НИР кафедры</w:t>
-      </w:r>
-      <w:r>
-        <w:rPr>
-          <w:u w:val="single"/>
-        </w:rPr>
-        <w:tab/>
-      </w:r>
-    </w:p>
-    <w:p>
-      <w:pPr>
-        <w:tabs>
-          <w:tab w:val="left" w:pos="9498"/>
-        </w:tabs>
-        <w:spacing w:line="360" w:lineRule="auto"/>
-        <w:jc w:val="both"/>
-        <w:rPr>
-          <w:u w:val="single"/>
-        </w:rPr>
-      </w:pPr>
-      <w:r>
-        <w:rPr>
-          <w:u w:val="single"/>
-        </w:rPr>
-        <w:tab/>
-      </w:r>
-    </w:p>
-    <w:p>
-      <w:pPr>
-        <w:tabs>
-          <w:tab w:val="left" w:pos="9498"/>
-        </w:tabs>
-        <w:jc w:val="both"/>
-        <w:rPr>
-          <w:u w:val="single"/>
-        </w:rPr>
-      </w:pPr>
-      <w:r>
-        <w:rPr>
-          <w:u w:val="single"/>
-        </w:rPr>
-        <w:tab/>
-      </w:r>
-    </w:p>
+    <w:tbl>
+      <w:tblPr>
+        <w:tblW w:w="0" w:type="auto"/>
+        <w:tblLayout w:type="fixed"/>
+        <w:tblLook w:val="0000" w:firstRow="0" w:lastRow="0" w:firstColumn="0" w:lastColumn="0" w:noHBand="0" w:noVBand="0"/>
+      </w:tblPr>
+      <w:tblGrid>
+        <w:gridCol w:w="8217"/>
+        <w:gridCol w:w="1410"/>
+      </w:tblGrid>
+      <w:tr>
+        <w:trPr>
+          <w:trHeight w:val="308"/>
+        </w:trPr>
+        <w:tc>
+          <w:tcPr>
+            <w:tcW w:w="8217" w:type="dxa"/>
+            <w:tcBorders>
+              <w:top w:val="single" w:sz="4" w:space="0" w:color="000000"/>
+              <w:left w:val="single" w:sz="4" w:space="0" w:color="000000"/>
+              <w:bottom w:val="single" w:sz="4" w:space="0" w:color="000000"/>
+              <w:right w:val="single" w:sz="4" w:space="0" w:color="000000"/>
+            </w:tcBorders>
+            <w:shd w:val="clear" w:color="auto" w:fill="auto"/>
+          </w:tcPr>
+          <w:p>
+            <w:pPr>
+              <w:jc w:val="center"/>
+            </w:pPr>
+            <w:r>
+              <w:t>Используются / Не используются</w:t>
+            </w:r>
+          </w:p>
+        </w:tc>
+        <w:tc>
+          <w:tcPr>
+            <w:tcW w:w="1410" w:type="dxa"/>
+            <w:tcBorders>
+              <w:top w:val="single" w:sz="4" w:space="0" w:color="000000"/>
+              <w:left w:val="single" w:sz="4" w:space="0" w:color="000000"/>
+              <w:bottom w:val="single" w:sz="4" w:space="0" w:color="000000"/>
+              <w:right w:val="single" w:sz="4" w:space="0" w:color="000000"/>
+            </w:tcBorders>
+            <w:shd w:val="clear" w:color="auto" w:fill="auto"/>
+          </w:tcPr>
+          <w:p>
+            <w:pPr>
+              <w:jc w:val="center"/>
+            </w:pPr>
+            <w:r>
+              <w:t>Да/Нет</w:t>
+            </w:r>
+          </w:p>
+        </w:tc>
+      </w:tr>
+      <w:tr>
+        <w:tc>
+          <w:tcPr>
+            <w:tcW w:w="8217" w:type="dxa"/>
+            <w:tcBorders>
+              <w:top w:val="single" w:sz="4" w:space="0" w:color="000000"/>
+              <w:left w:val="single" w:sz="4" w:space="0" w:color="000000"/>
+              <w:bottom w:val="single" w:sz="4" w:space="0" w:color="000000"/>
+              <w:right w:val="single" w:sz="4" w:space="0" w:color="000000"/>
+            </w:tcBorders>
+            <w:shd w:val="clear" w:color="auto" w:fill="auto"/>
+          </w:tcPr>
+          <w:p>
+            <w:pPr>
+              <w:numPr>
+                <w:ilvl w:val="0"/>
+                <w:numId w:val="14"/>
+              </w:numPr>
+              <w:suppressAutoHyphens/>
+              <w:ind w:left="284" w:hanging="284"/>
+              <w:jc w:val="both"/>
+            </w:pPr>
+            <w:r>
+              <w:t>Литературные источники и документы, имеющие гриф секретности</w:t>
+            </w:r>
+          </w:p>
+        </w:tc>
+        <w:tc>
+          <w:tcPr>
+            <w:tcW w:w="1410" w:type="dxa"/>
+            <w:tcBorders>
+              <w:top w:val="single" w:sz="4" w:space="0" w:color="000000"/>
+              <w:left w:val="single" w:sz="4" w:space="0" w:color="000000"/>
+              <w:bottom w:val="single" w:sz="4" w:space="0" w:color="000000"/>
+              <w:right w:val="single" w:sz="4" w:space="0" w:color="000000"/>
+            </w:tcBorders>
+            <w:shd w:val="clear" w:color="auto" w:fill="auto"/>
+          </w:tcPr>
+          <w:p>
+            <w:pPr>
+              <w:snapToGrid w:val="0"/>
+              <w:jc w:val="both"/>
+            </w:pPr>
+          </w:p>
+        </w:tc>
+      </w:tr>
+      <w:tr>
+        <w:tc>
+          <w:tcPr>
+            <w:tcW w:w="8217" w:type="dxa"/>
+            <w:tcBorders>
+              <w:top w:val="single" w:sz="4" w:space="0" w:color="000000"/>
+              <w:left w:val="single" w:sz="4" w:space="0" w:color="000000"/>
+              <w:bottom w:val="single" w:sz="4" w:space="0" w:color="000000"/>
+              <w:right w:val="single" w:sz="4" w:space="0" w:color="000000"/>
+            </w:tcBorders>
+            <w:shd w:val="clear" w:color="auto" w:fill="auto"/>
+          </w:tcPr>
+          <w:p>
+            <w:pPr>
+              <w:numPr>
+                <w:ilvl w:val="0"/>
+                <w:numId w:val="14"/>
+              </w:numPr>
+              <w:suppressAutoHyphens/>
+              <w:ind w:left="284" w:hanging="284"/>
+              <w:jc w:val="both"/>
+            </w:pPr>
+            <w:r>
+              <w:t>Литературные источники и документы, имеющие пометку «Для служебного пользования», иных пометок, запрещающих открытое опубликование</w:t>
+            </w:r>
+          </w:p>
+        </w:tc>
+        <w:tc>
+          <w:tcPr>
+            <w:tcW w:w="1410" w:type="dxa"/>
+            <w:tcBorders>
+              <w:top w:val="single" w:sz="4" w:space="0" w:color="000000"/>
+              <w:left w:val="single" w:sz="4" w:space="0" w:color="000000"/>
+              <w:bottom w:val="single" w:sz="4" w:space="0" w:color="000000"/>
+              <w:right w:val="single" w:sz="4" w:space="0" w:color="000000"/>
+            </w:tcBorders>
+            <w:shd w:val="clear" w:color="auto" w:fill="auto"/>
+          </w:tcPr>
+          <w:p>
+            <w:pPr>
+              <w:snapToGrid w:val="0"/>
+              <w:jc w:val="both"/>
+            </w:pPr>
+          </w:p>
+        </w:tc>
+      </w:tr>
+      <w:tr>
+        <w:tc>
+          <w:tcPr>
+            <w:tcW w:w="8217" w:type="dxa"/>
+            <w:tcBorders>
+              <w:top w:val="single" w:sz="4" w:space="0" w:color="000000"/>
+              <w:left w:val="single" w:sz="4" w:space="0" w:color="000000"/>
+              <w:bottom w:val="single" w:sz="4" w:space="0" w:color="000000"/>
+              <w:right w:val="single" w:sz="4" w:space="0" w:color="000000"/>
+            </w:tcBorders>
+            <w:shd w:val="clear" w:color="auto" w:fill="auto"/>
+          </w:tcPr>
+          <w:p>
+            <w:pPr>
+              <w:numPr>
+                <w:ilvl w:val="0"/>
+                <w:numId w:val="14"/>
+              </w:numPr>
+              <w:suppressAutoHyphens/>
+              <w:ind w:left="284" w:hanging="284"/>
+              <w:jc w:val="both"/>
+            </w:pPr>
+            <w:r>
+              <w:t>Служебные материалы других организаций</w:t>
+            </w:r>
+          </w:p>
+        </w:tc>
+        <w:tc>
+          <w:tcPr>
+            <w:tcW w:w="1410" w:type="dxa"/>
+            <w:tcBorders>
+              <w:top w:val="single" w:sz="4" w:space="0" w:color="000000"/>
+              <w:left w:val="single" w:sz="4" w:space="0" w:color="000000"/>
+              <w:bottom w:val="single" w:sz="4" w:space="0" w:color="000000"/>
+              <w:right w:val="single" w:sz="4" w:space="0" w:color="000000"/>
+            </w:tcBorders>
+            <w:shd w:val="clear" w:color="auto" w:fill="auto"/>
+          </w:tcPr>
+          <w:p>
+            <w:pPr>
+              <w:snapToGrid w:val="0"/>
+              <w:jc w:val="both"/>
+            </w:pPr>
+          </w:p>
+        </w:tc>
+      </w:tr>
+      <w:tr>
+        <w:tc>
+          <w:tcPr>
+            <w:tcW w:w="8217" w:type="dxa"/>
+            <w:tcBorders>
+              <w:top w:val="single" w:sz="4" w:space="0" w:color="000000"/>
+              <w:left w:val="single" w:sz="4" w:space="0" w:color="000000"/>
+              <w:bottom w:val="single" w:sz="4" w:space="0" w:color="000000"/>
+              <w:right w:val="single" w:sz="4" w:space="0" w:color="000000"/>
+            </w:tcBorders>
+            <w:shd w:val="clear" w:color="auto" w:fill="auto"/>
+          </w:tcPr>
+          <w:p>
+            <w:pPr>
+              <w:numPr>
+                <w:ilvl w:val="0"/>
+                <w:numId w:val="14"/>
+              </w:numPr>
+              <w:suppressAutoHyphens/>
+              <w:ind w:left="284" w:hanging="284"/>
+              <w:jc w:val="both"/>
+            </w:pPr>
+            <w:r>
+              <w:t>Результаты НИР (ОКР), выполняемой в МГТУ им.</w:t>
+            </w:r>
+            <w:r>
+              <w:t xml:space="preserve"> </w:t>
+            </w:r>
+            <w:proofErr w:type="spellStart"/>
+            <w:r>
+              <w:t>Н.Э.Баумана</w:t>
+            </w:r>
+            <w:proofErr w:type="spellEnd"/>
+          </w:p>
+        </w:tc>
+        <w:tc>
+          <w:tcPr>
+            <w:tcW w:w="1410" w:type="dxa"/>
+            <w:tcBorders>
+              <w:top w:val="single" w:sz="4" w:space="0" w:color="000000"/>
+              <w:left w:val="single" w:sz="4" w:space="0" w:color="000000"/>
+              <w:bottom w:val="single" w:sz="4" w:space="0" w:color="000000"/>
+              <w:right w:val="single" w:sz="4" w:space="0" w:color="000000"/>
+            </w:tcBorders>
+            <w:shd w:val="clear" w:color="auto" w:fill="auto"/>
+          </w:tcPr>
+          <w:p>
+            <w:pPr>
+              <w:snapToGrid w:val="0"/>
+              <w:jc w:val="both"/>
+            </w:pPr>
+          </w:p>
+        </w:tc>
+      </w:tr>
+      <w:tr>
+        <w:tc>
+          <w:tcPr>
+            <w:tcW w:w="8217" w:type="dxa"/>
+            <w:tcBorders>
+              <w:left w:val="single" w:sz="4" w:space="0" w:color="000000"/>
+              <w:bottom w:val="single" w:sz="4" w:space="0" w:color="000000"/>
+              <w:right w:val="single" w:sz="4" w:space="0" w:color="000000"/>
+            </w:tcBorders>
+            <w:shd w:val="clear" w:color="auto" w:fill="auto"/>
+          </w:tcPr>
+          <w:p>
+            <w:pPr>
+              <w:numPr>
+                <w:ilvl w:val="0"/>
+                <w:numId w:val="14"/>
+              </w:numPr>
+              <w:suppressAutoHyphens/>
+              <w:ind w:left="284" w:hanging="284"/>
+              <w:jc w:val="both"/>
+            </w:pPr>
+            <w:r>
+              <w:t>Материалы по незавершенным исследованиям или материалы по завершенным исследованиям, но ещё не опубликованные в открытой печати</w:t>
+            </w:r>
+          </w:p>
+        </w:tc>
+        <w:tc>
+          <w:tcPr>
+            <w:tcW w:w="1410" w:type="dxa"/>
+            <w:tcBorders>
+              <w:left w:val="single" w:sz="4" w:space="0" w:color="000000"/>
+              <w:bottom w:val="single" w:sz="4" w:space="0" w:color="000000"/>
+              <w:right w:val="single" w:sz="4" w:space="0" w:color="000000"/>
+            </w:tcBorders>
+            <w:shd w:val="clear" w:color="auto" w:fill="auto"/>
+          </w:tcPr>
+          <w:p>
+            <w:pPr>
+              <w:snapToGrid w:val="0"/>
+              <w:jc w:val="both"/>
+            </w:pPr>
+          </w:p>
+        </w:tc>
+      </w:tr>
+    </w:tbl>
     <w:p>
       <w:pPr>
         <w:spacing w:line="276" w:lineRule="auto"/>
@@ -1725,13 +2016,7 @@
           <w:u w:val="single"/>
         </w:rPr>
         <w:tab/>
-        <w:t>О</w:t>
-      </w:r>
-      <w:r>
-        <w:rPr>
-          <w:u w:val="single"/>
-        </w:rPr>
-        <w:t>писание</w:t>
+        <w:t>Описание</w:t>
       </w:r>
       <w:r>
         <w:rPr>
@@ -1927,7 +2212,6 @@
           <w:b/>
           <w:i/>
         </w:rPr>
-        <w:lastRenderedPageBreak/>
         <w:t>Часть 3. </w:t>
       </w:r>
     </w:p>
@@ -2128,10 +2412,7 @@
         </w:rPr>
       </w:pPr>
       <w:r>
-        <w:t>Перечень графического (иллю</w:t>
-      </w:r>
-      <w:r>
-        <w:t>стративного) материала (чертежи, плакаты, слайды и т.п.)</w:t>
+        <w:t>Перечень графического (иллюстративного) материала (чертежи, плакаты, слайды и т.п.)</w:t>
       </w:r>
     </w:p>
     <w:p>
@@ -2427,13 +2708,7 @@
         <w:rPr>
           <w:b/>
         </w:rPr>
-        <w:t>С</w:t>
-      </w:r>
-      <w:r>
-        <w:rPr>
-          <w:b/>
-        </w:rPr>
-        <w:t>тудент</w:t>
+        <w:t>Студент</w:t>
       </w:r>
       <w:r>
         <w:rPr>
@@ -2571,64 +2846,34 @@
     <w:p>
       <w:pPr>
         <w:jc w:val="both"/>
-      </w:pPr>
+        <w:rPr>
+          <w:sz w:val="22"/>
+        </w:rPr>
+      </w:pPr>
+      <w:r>
+        <w:rPr>
+          <w:sz w:val="22"/>
+          <w:u w:val="single"/>
+        </w:rPr>
+        <w:t>Примечание</w:t>
+      </w:r>
+      <w:r>
+        <w:rPr>
+          <w:sz w:val="22"/>
+        </w:rPr>
+        <w:t>:</w:t>
+      </w:r>
     </w:p>
     <w:p>
       <w:pPr>
         <w:jc w:val="both"/>
       </w:pPr>
+      <w:r>
+        <w:t>1. Задание оформляется в двух экземплярах: один выдается студенту, второй хранится на кафедре.</w:t>
+      </w:r>
     </w:p>
     <w:p>
       <w:pPr>
-        <w:jc w:val="both"/>
-      </w:pPr>
-    </w:p>
-    <w:p>
-      <w:pPr>
-        <w:jc w:val="both"/>
-      </w:pPr>
-    </w:p>
-    <w:p>
-      <w:pPr>
-        <w:jc w:val="both"/>
-      </w:pPr>
-    </w:p>
-    <w:p>
-      <w:pPr>
-        <w:jc w:val="both"/>
-      </w:pPr>
-    </w:p>
-    <w:p>
-      <w:pPr>
-        <w:jc w:val="both"/>
-        <w:rPr>
-          <w:sz w:val="22"/>
-        </w:rPr>
-      </w:pPr>
-      <w:r>
-        <w:rPr>
-          <w:sz w:val="22"/>
-          <w:u w:val="single"/>
-        </w:rPr>
-        <w:t>Примечание</w:t>
-      </w:r>
-      <w:r>
-        <w:rPr>
-          <w:sz w:val="22"/>
-        </w:rPr>
-        <w:t>:</w:t>
-      </w:r>
-    </w:p>
-    <w:p>
-      <w:pPr>
-        <w:jc w:val="both"/>
-      </w:pPr>
-      <w:r>
-        <w:t>1. Задание оформляется в двух экземплярах: один выдается студенту, второй хранится на кафедре.</w:t>
-      </w:r>
-    </w:p>
-    <w:p>
-      <w:pPr>
         <w:jc w:val="center"/>
         <w:rPr>
           <w:b/>
@@ -2642,13 +2887,7 @@
           <w:b/>
         </w:rPr>
         <w:lastRenderedPageBreak/>
-        <w:t xml:space="preserve">Министерство науки </w:t>
-      </w:r>
-      <w:r>
-        <w:rPr>
-          <w:b/>
-        </w:rPr>
-        <w:t>и высшего образования Российской Федерации</w:t>
+        <w:t>Министерство науки и высшего образования Российской Федерации</w:t>
       </w:r>
     </w:p>
     <w:p>
@@ -2721,13 +2960,7 @@
         <w:rPr>
           <w:b/>
         </w:rPr>
-        <w:t>(МГТУ им.</w:t>
-      </w:r>
-      <w:r>
-        <w:rPr>
-          <w:b/>
-        </w:rPr>
-        <w:t xml:space="preserve"> Н. Э. Баумана)</w:t>
+        <w:t>(МГТУ им. Н. Э. Баумана)</w:t>
       </w:r>
     </w:p>
     <w:p>
@@ -2997,15 +3230,7 @@
           <w:b/>
           <w:sz w:val="28"/>
         </w:rPr>
-        <w:t>выполнения</w:t>
-      </w:r>
-      <w:r>
-        <w:rPr>
-          <w:rFonts w:ascii="Times New Roman" w:hAnsi="Times New Roman"/>
-          <w:b/>
-          <w:sz w:val="28"/>
-        </w:rPr>
-        <w:t xml:space="preserve"> выпускной квалификационной работы</w:t>
+        <w:t>выполнения выпускной квалификационной работы</w:t>
       </w:r>
     </w:p>
     <w:p>
@@ -3167,14 +3392,7 @@
                 <w:b/>
                 <w:sz w:val="20"/>
               </w:rPr>
-              <w:t>Наименование этапов в</w:t>
-            </w:r>
-            <w:r>
-              <w:rPr>
-                <w:b/>
-                <w:sz w:val="20"/>
-              </w:rPr>
-              <w:t>ыпускной квалификационной работы</w:t>
+              <w:t>Наименование этапов выпускной квалификационной работы</w:t>
             </w:r>
           </w:p>
         </w:tc>
@@ -5849,13 +6067,7 @@
         <w:rPr>
           <w:b/>
         </w:rPr>
-        <w:t>«Московский государственный технический универси</w:t>
-      </w:r>
-      <w:r>
-        <w:rPr>
-          <w:b/>
-        </w:rPr>
-        <w:t>тет имени Н. Э. Баумана</w:t>
+        <w:t>«Московский государственный технический университет имени Н. Э. Баумана</w:t>
       </w:r>
     </w:p>
     <w:p>
@@ -6003,10 +6215,7 @@
         <w:t> </w:t>
       </w:r>
       <w:r>
-        <w:t xml:space="preserve">МГТУ им. </w:t>
-      </w:r>
-      <w:r>
-        <w:t>Н. Э. Баумана</w:t>
+        <w:t>МГТУ им. Н. Э. Баумана</w:t>
       </w:r>
     </w:p>
     <w:p/>
@@ -6095,18 +6304,7 @@
           <w:u w:val="single"/>
         </w:rPr>
         <w:tab/>
-      </w:r>
-      <w:r>
-        <w:rPr>
-          <w:u w:val="single"/>
-        </w:rPr>
-        <w:t xml:space="preserve">                              </w:t>
-      </w:r>
-      <w:r>
-        <w:rPr>
-          <w:u w:val="single"/>
-        </w:rPr>
-        <w:t>Регулярные ресурсные сети и их симметрии</w:t>
+        <w:t xml:space="preserve">                              Регулярные ресурсные сети и их симметрии</w:t>
       </w:r>
       <w:r>
         <w:rPr>
@@ -6226,7 +6424,7 @@
           <w:tab w:val="left" w:pos="993"/>
           <w:tab w:val="left" w:pos="4536"/>
         </w:tabs>
-        <w:spacing w:before="120"/>
+        <w:spacing w:before="120" w:line="360" w:lineRule="auto"/>
         <w:jc w:val="both"/>
       </w:pPr>
       <w:r>
@@ -6246,10 +6444,7 @@
         <w:tab/>
       </w:r>
       <w:r>
-        <w:t xml:space="preserve"> за время пребывания в МГТУ им. Н. Э. Ба</w:t>
-      </w:r>
-      <w:r>
-        <w:t xml:space="preserve">умана с 20 ____ г. по 20 ____ г. полностью выполнил учебный план со следующими оценками: отлично – </w:t>
+        <w:t xml:space="preserve"> за время пребывания в МГТУ им. Н. Э. Баумана с 20 ____ г. по 20 ____ г. полностью выполнил учебный план со следующими оценками: отлично – </w:t>
       </w:r>
       <w:r>
         <w:rPr>
@@ -6339,13 +6534,7 @@
         <w:rPr>
           <w:b/>
         </w:rPr>
-        <w:t>Отзыв руководителя вы</w:t>
-      </w:r>
-      <w:r>
-        <w:rPr>
-          <w:b/>
-        </w:rPr>
-        <w:t xml:space="preserve">пускной квалификационной работы </w:t>
+        <w:t xml:space="preserve">Отзыв руководителя выпускной квалификационной работы </w:t>
       </w:r>
     </w:p>
     <w:p>
@@ -6376,19 +6565,7 @@
           <w:u w:val="single"/>
         </w:rPr>
         <w:tab/>
-        <w:t>Корешков Василий Романович выполнил выпускную квалификационную работу в объеме, предусмотренном выданным заданием, в установленные, согласно календарному плану, сроки. За время работы над выпускной квалификационно</w:t>
-      </w:r>
-      <w:r>
-        <w:rPr>
-          <w:u w:val="single"/>
-        </w:rPr>
-        <w:t>й работой Корешков В.Р. проявил трудолюбие, самостоятельность, четкое понимание сформулированной задачи и методов ее решения. Исследования Корешкова В. Р. являются частью НИР, выполняемых на кафедре ФН-12. Считаю, что выпускная квалификационная работа засл</w:t>
-      </w:r>
-      <w:r>
-        <w:rPr>
-          <w:u w:val="single"/>
-        </w:rPr>
-        <w:t>уживает оценки «отлично», а ее автор присуждения квалификации магистра по направлению «Прикладная математика».</w:t>
+        <w:t>Корешков Василий Романович выполнил выпускную квалификационную работу в объеме, предусмотренном выданным заданием, в установленные, согласно календарному плану, сроки. За время работы над выпускной квалификационной работой Корешков В.Р. проявил трудолюбие, самостоятельность, четкое понимание сформулированной задачи и методов ее решения. Исследования Корешкова В. Р. являются частью НИР, выполняемых на кафедре ФН-12. Считаю, что выпускная квалификационная работа заслуживает оценки «отлично», а ее автор присуждения квалификации магистра по направлению «Прикладная математика».</w:t>
       </w:r>
       <w:r>
         <w:rPr>
@@ -6727,6 +6904,27 @@
 <file path=word/numbering.xml><?xml version="1.0" encoding="utf-8"?>
 <w:numbering xmlns:wpc="http://schemas.microsoft.com/office/word/2010/wordprocessingCanvas" xmlns:cx="http://schemas.microsoft.com/office/drawing/2014/chartex" xmlns:cx1="http://schemas.microsoft.com/office/drawing/2015/9/8/chartex" xmlns:cx2="http://schemas.microsoft.com/office/drawing/2015/10/21/chartex" xmlns:cx3="http://schemas.microsoft.com/office/drawing/2016/5/9/chartex" xmlns:cx4="http://schemas.microsoft.com/office/drawing/2016/5/10/chartex" xmlns:cx5="http://schemas.microsoft.com/office/drawing/2016/5/11/chartex" xmlns:cx6="http://schemas.microsoft.com/office/drawing/2016/5/12/chartex" xmlns:cx7="http://schemas.microsoft.com/office/drawing/2016/5/13/chartex" xmlns:cx8="http://schemas.microsoft.com/office/drawing/2016/5/14/chartex" xmlns:mc="http://schemas.openxmlformats.org/markup-compatibility/2006" xmlns:aink="http://schemas.microsoft.com/office/drawing/2016/ink" xmlns:am3d="http://schemas.microsoft.com/office/drawing/2017/model3d" xmlns:o="urn:schemas-microsoft-com:office:office" xmlns:oel="http://schemas.microsoft.com/office/2019/extlst" xmlns:r="http://schemas.openxmlformats.org/officeDocument/2006/relationships" xmlns:m="http://schemas.openxmlformats.org/officeDocument/2006/math" xmlns:v="urn:schemas-microsoft-com:vml" xmlns:wp14="http://schemas.microsoft.com/office/word/2010/wordprocessingDrawing" xmlns:wp="http://schemas.openxmlformats.org/drawingml/2006/wordprocessingDrawing" xmlns:w10="urn:schemas-microsoft-com:office:word" xmlns:w="http://schemas.openxmlformats.org/wordprocessingml/2006/main" xmlns:w14="http://schemas.microsoft.com/office/word/2010/wordml" xmlns:w15="http://schemas.microsoft.com/office/word/2012/wordml" xmlns:w16cex="http://schemas.microsoft.com/office/word/2018/wordml/cex" xmlns:w16cid="http://schemas.microsoft.com/office/word/2016/wordml/cid" xmlns:w16="http://schemas.microsoft.com/office/word/2018/wordml" xmlns:w16sdtdh="http://schemas.microsoft.com/office/word/2020/wordml/sdtdatahash" xmlns:w16se="http://schemas.microsoft.com/office/word/2015/wordml/symex" xmlns:wpg="http://schemas.microsoft.com/office/word/2010/wordprocessingGroup" xmlns:wpi="http://schemas.microsoft.com/office/word/2010/wordprocessingInk" xmlns:wne="http://schemas.microsoft.com/office/word/2006/wordml" xmlns:wps="http://schemas.microsoft.com/office/word/2010/wordprocessingShape" mc:Ignorable="w14 w15 w16se w16cid w16 w16cex w16sdtdh wp14">
   <w:abstractNum w:abstractNumId="0" w15:restartNumberingAfterBreak="0">
+    <w:nsid w:val="00000003"/>
+    <w:multiLevelType w:val="singleLevel"/>
+    <w:tmpl w:val="00000003"/>
+    <w:name w:val="WW8Num13"/>
+    <w:lvl w:ilvl="0">
+      <w:start w:val="1"/>
+      <w:numFmt w:val="decimal"/>
+      <w:lvlText w:val="%1)"/>
+      <w:lvlJc w:val="left"/>
+      <w:pPr>
+        <w:tabs>
+          <w:tab w:val="num" w:pos="0"/>
+        </w:tabs>
+        <w:ind w:left="720" w:hanging="360"/>
+      </w:pPr>
+      <w:rPr>
+        <w:rFonts w:hint="default"/>
+      </w:rPr>
+    </w:lvl>
+  </w:abstractNum>
+  <w:abstractNum w:abstractNumId="1" w15:restartNumberingAfterBreak="0">
     <w:nsid w:val="03DF40E6"/>
     <w:multiLevelType w:val="multilevel"/>
     <w:tmpl w:val="0FCA1964"/>
@@ -6812,7 +7010,7 @@
       </w:pPr>
     </w:lvl>
   </w:abstractNum>
-  <w:abstractNum w:abstractNumId="1" w15:restartNumberingAfterBreak="0">
+  <w:abstractNum w:abstractNumId="2" w15:restartNumberingAfterBreak="0">
     <w:nsid w:val="11C03345"/>
     <w:multiLevelType w:val="hybridMultilevel"/>
     <w:tmpl w:val="20CE06E0"/>
@@ -6921,7 +7119,7 @@
       </w:rPr>
     </w:lvl>
   </w:abstractNum>
-  <w:abstractNum w:abstractNumId="2" w15:restartNumberingAfterBreak="0">
+  <w:abstractNum w:abstractNumId="3" w15:restartNumberingAfterBreak="0">
     <w:nsid w:val="172E75D3"/>
     <w:multiLevelType w:val="hybridMultilevel"/>
     <w:tmpl w:val="E0C0C586"/>
@@ -7034,7 +7232,7 @@
       </w:rPr>
     </w:lvl>
   </w:abstractNum>
-  <w:abstractNum w:abstractNumId="3" w15:restartNumberingAfterBreak="0">
+  <w:abstractNum w:abstractNumId="4" w15:restartNumberingAfterBreak="0">
     <w:nsid w:val="17856BCD"/>
     <w:multiLevelType w:val="hybridMultilevel"/>
     <w:tmpl w:val="DA569A60"/>
@@ -7120,7 +7318,7 @@
       </w:pPr>
     </w:lvl>
   </w:abstractNum>
-  <w:abstractNum w:abstractNumId="4" w15:restartNumberingAfterBreak="0">
+  <w:abstractNum w:abstractNumId="5" w15:restartNumberingAfterBreak="0">
     <w:nsid w:val="2C976776"/>
     <w:multiLevelType w:val="hybridMultilevel"/>
     <w:tmpl w:val="D806F390"/>
@@ -7206,7 +7404,7 @@
       </w:pPr>
     </w:lvl>
   </w:abstractNum>
-  <w:abstractNum w:abstractNumId="5" w15:restartNumberingAfterBreak="0">
+  <w:abstractNum w:abstractNumId="6" w15:restartNumberingAfterBreak="0">
     <w:nsid w:val="39012A52"/>
     <w:multiLevelType w:val="hybridMultilevel"/>
     <w:tmpl w:val="96548088"/>
@@ -7319,7 +7517,7 @@
       </w:rPr>
     </w:lvl>
   </w:abstractNum>
-  <w:abstractNum w:abstractNumId="6" w15:restartNumberingAfterBreak="0">
+  <w:abstractNum w:abstractNumId="7" w15:restartNumberingAfterBreak="0">
     <w:nsid w:val="470259CC"/>
     <w:multiLevelType w:val="multilevel"/>
     <w:tmpl w:val="75CEE9C2"/>
@@ -7405,7 +7603,7 @@
       </w:pPr>
     </w:lvl>
   </w:abstractNum>
-  <w:abstractNum w:abstractNumId="7" w15:restartNumberingAfterBreak="0">
+  <w:abstractNum w:abstractNumId="8" w15:restartNumberingAfterBreak="0">
     <w:nsid w:val="4AE901EB"/>
     <w:multiLevelType w:val="hybridMultilevel"/>
     <w:tmpl w:val="8A42817A"/>
@@ -7514,7 +7712,7 @@
       </w:rPr>
     </w:lvl>
   </w:abstractNum>
-  <w:abstractNum w:abstractNumId="8" w15:restartNumberingAfterBreak="0">
+  <w:abstractNum w:abstractNumId="9" w15:restartNumberingAfterBreak="0">
     <w:nsid w:val="4DE642C9"/>
     <w:multiLevelType w:val="hybridMultilevel"/>
     <w:tmpl w:val="CDBA0E9C"/>
@@ -7627,7 +7825,7 @@
       </w:rPr>
     </w:lvl>
   </w:abstractNum>
-  <w:abstractNum w:abstractNumId="9" w15:restartNumberingAfterBreak="0">
+  <w:abstractNum w:abstractNumId="10" w15:restartNumberingAfterBreak="0">
     <w:nsid w:val="5E372EB1"/>
     <w:multiLevelType w:val="hybridMultilevel"/>
     <w:tmpl w:val="CD80416C"/>
@@ -7740,7 +7938,7 @@
       </w:rPr>
     </w:lvl>
   </w:abstractNum>
-  <w:abstractNum w:abstractNumId="10" w15:restartNumberingAfterBreak="0">
+  <w:abstractNum w:abstractNumId="11" w15:restartNumberingAfterBreak="0">
     <w:nsid w:val="722950C8"/>
     <w:multiLevelType w:val="hybridMultilevel"/>
     <w:tmpl w:val="BB54149E"/>
@@ -7849,7 +8047,7 @@
       </w:rPr>
     </w:lvl>
   </w:abstractNum>
-  <w:abstractNum w:abstractNumId="11" w15:restartNumberingAfterBreak="0">
+  <w:abstractNum w:abstractNumId="12" w15:restartNumberingAfterBreak="0">
     <w:nsid w:val="75841056"/>
     <w:multiLevelType w:val="hybridMultilevel"/>
     <w:tmpl w:val="C4DE1A4C"/>
@@ -7961,7 +8159,7 @@
       </w:rPr>
     </w:lvl>
   </w:abstractNum>
-  <w:abstractNum w:abstractNumId="12" w15:restartNumberingAfterBreak="0">
+  <w:abstractNum w:abstractNumId="13" w15:restartNumberingAfterBreak="0">
     <w:nsid w:val="7E944593"/>
     <w:multiLevelType w:val="hybridMultilevel"/>
     <w:tmpl w:val="DA92BCE2"/>
@@ -8102,43 +8300,46 @@
     </w:lvl>
   </w:abstractNum>
   <w:num w:numId="1" w16cid:durableId="1289774984">
+    <w:abstractNumId w:val="12"/>
+  </w:num>
+  <w:num w:numId="2" w16cid:durableId="544215656">
+    <w:abstractNumId w:val="6"/>
+  </w:num>
+  <w:num w:numId="3" w16cid:durableId="110780329">
+    <w:abstractNumId w:val="1"/>
+  </w:num>
+  <w:num w:numId="4" w16cid:durableId="1146387186">
+    <w:abstractNumId w:val="7"/>
+  </w:num>
+  <w:num w:numId="5" w16cid:durableId="1876188383">
+    <w:abstractNumId w:val="10"/>
+  </w:num>
+  <w:num w:numId="6" w16cid:durableId="336150421">
+    <w:abstractNumId w:val="8"/>
+  </w:num>
+  <w:num w:numId="7" w16cid:durableId="2008632054">
     <w:abstractNumId w:val="11"/>
   </w:num>
-  <w:num w:numId="2" w16cid:durableId="544215656">
+  <w:num w:numId="8" w16cid:durableId="1870022226">
+    <w:abstractNumId w:val="13"/>
+  </w:num>
+  <w:num w:numId="9" w16cid:durableId="72900590">
     <w:abstractNumId w:val="5"/>
   </w:num>
-  <w:num w:numId="3" w16cid:durableId="110780329">
-    <w:abstractNumId w:val="0"/>
+  <w:num w:numId="10" w16cid:durableId="1076394972">
+    <w:abstractNumId w:val="2"/>
   </w:num>
-  <w:num w:numId="4" w16cid:durableId="1146387186">
-    <w:abstractNumId w:val="6"/>
+  <w:num w:numId="11" w16cid:durableId="1245645317">
+    <w:abstractNumId w:val="3"/>
   </w:num>
-  <w:num w:numId="5" w16cid:durableId="1876188383">
+  <w:num w:numId="12" w16cid:durableId="740175357">
     <w:abstractNumId w:val="9"/>
   </w:num>
-  <w:num w:numId="6" w16cid:durableId="336150421">
-    <w:abstractNumId w:val="7"/>
-  </w:num>
-  <w:num w:numId="7" w16cid:durableId="2008632054">
-    <w:abstractNumId w:val="10"/>
-  </w:num>
-  <w:num w:numId="8" w16cid:durableId="1870022226">
-    <w:abstractNumId w:val="12"/>
-  </w:num>
-  <w:num w:numId="9" w16cid:durableId="72900590">
+  <w:num w:numId="13" w16cid:durableId="881021537">
     <w:abstractNumId w:val="4"/>
   </w:num>
-  <w:num w:numId="10" w16cid:durableId="1076394972">
-    <w:abstractNumId w:val="1"/>
-  </w:num>
-  <w:num w:numId="11" w16cid:durableId="1245645317">
-    <w:abstractNumId w:val="2"/>
-  </w:num>
-  <w:num w:numId="12" w16cid:durableId="740175357">
-    <w:abstractNumId w:val="8"/>
-  </w:num>
-  <w:num w:numId="13" w16cid:durableId="881021537">
-    <w:abstractNumId w:val="3"/>
+  <w:num w:numId="14" w16cid:durableId="510678626">
+    <w:abstractNumId w:val="0"/>
   </w:num>
 </w:numbering>
 </file>
@@ -8309,7 +8510,7 @@
     <w:lsdException w:name="Table Web 2" w:semiHidden="1" w:unhideWhenUsed="1"/>
     <w:lsdException w:name="Table Web 3" w:semiHidden="1" w:unhideWhenUsed="1"/>
     <w:lsdException w:name="Balloon Text" w:semiHidden="1" w:unhideWhenUsed="1"/>
-    <w:lsdException w:name="Table Grid" w:semiHidden="1" w:uiPriority="59" w:unhideWhenUsed="1"/>
+    <w:lsdException w:name="Table Grid" w:uiPriority="59"/>
     <w:lsdException w:name="Table Theme" w:semiHidden="1" w:unhideWhenUsed="1"/>
     <w:lsdException w:name="Placeholder Text" w:semiHidden="1"/>
     <w:lsdException w:name="No Spacing" w:uiPriority="1" w:qFormat="1"/>

</xml_diff>

<commit_message>
fix: all of supervisors' marks including bib
</commit_message>
<xml_diff>
--- a/reports&etc/Титульник.docx
+++ b/reports&etc/Титульник.docx
@@ -462,20 +462,12 @@
       <w:r>
         <w:tab/>
       </w:r>
-      <w:proofErr w:type="gramStart"/>
       <w:r>
         <w:rPr>
           <w:u w:val="single"/>
         </w:rPr>
         <w:tab/>
-        <w:t xml:space="preserve">  В.</w:t>
-      </w:r>
-      <w:proofErr w:type="gramEnd"/>
-      <w:r>
-        <w:rPr>
-          <w:u w:val="single"/>
-        </w:rPr>
-        <w:t xml:space="preserve"> Р. Корешков</w:t>
+        <w:t xml:space="preserve">  В. Р. Корешков</w:t>
       </w:r>
       <w:r>
         <w:rPr>
@@ -508,23 +500,7 @@
           <w:szCs w:val="18"/>
         </w:rPr>
         <w:tab/>
-        <w:t xml:space="preserve">(Подпись, </w:t>
-      </w:r>
-      <w:proofErr w:type="gramStart"/>
-      <w:r>
-        <w:rPr>
-          <w:sz w:val="18"/>
-          <w:szCs w:val="18"/>
-        </w:rPr>
-        <w:t xml:space="preserve">дата)   </w:t>
-      </w:r>
-      <w:proofErr w:type="gramEnd"/>
-      <w:r>
-        <w:rPr>
-          <w:sz w:val="18"/>
-          <w:szCs w:val="18"/>
-        </w:rPr>
-        <w:t xml:space="preserve">                          (</w:t>
+        <w:t>(Подпись, дата)                             (</w:t>
       </w:r>
       <w:proofErr w:type="spellStart"/>
       <w:r>
@@ -605,23 +581,7 @@
           <w:sz w:val="18"/>
           <w:szCs w:val="18"/>
         </w:rPr>
-        <w:t xml:space="preserve">(Подпись, </w:t>
-      </w:r>
-      <w:proofErr w:type="gramStart"/>
-      <w:r>
-        <w:rPr>
-          <w:sz w:val="18"/>
-          <w:szCs w:val="18"/>
-        </w:rPr>
-        <w:t xml:space="preserve">дата)   </w:t>
-      </w:r>
-      <w:proofErr w:type="gramEnd"/>
-      <w:r>
-        <w:rPr>
-          <w:sz w:val="18"/>
-          <w:szCs w:val="18"/>
-        </w:rPr>
-        <w:t xml:space="preserve">                          (</w:t>
+        <w:t>(Подпись, дата)                             (</w:t>
       </w:r>
       <w:proofErr w:type="spellStart"/>
       <w:r>
@@ -679,11 +639,6 @@
           <w:u w:val="single"/>
         </w:rPr>
         <w:tab/>
-      </w:r>
-      <w:r>
-        <w:rPr>
-          <w:u w:val="single"/>
-        </w:rPr>
         <w:t>Л. Ю. Жилякова</w:t>
       </w:r>
       <w:r>
@@ -707,23 +662,7 @@
           <w:sz w:val="18"/>
           <w:szCs w:val="18"/>
         </w:rPr>
-        <w:t xml:space="preserve">(Подпись, </w:t>
-      </w:r>
-      <w:proofErr w:type="gramStart"/>
-      <w:r>
-        <w:rPr>
-          <w:sz w:val="18"/>
-          <w:szCs w:val="18"/>
-        </w:rPr>
-        <w:t xml:space="preserve">дата)   </w:t>
-      </w:r>
-      <w:proofErr w:type="gramEnd"/>
-      <w:r>
-        <w:rPr>
-          <w:sz w:val="18"/>
-          <w:szCs w:val="18"/>
-        </w:rPr>
-        <w:t xml:space="preserve">                          (</w:t>
+        <w:t>(Подпись, дата)                             (</w:t>
       </w:r>
       <w:proofErr w:type="spellStart"/>
       <w:r>
@@ -814,23 +753,7 @@
           <w:sz w:val="18"/>
           <w:szCs w:val="18"/>
         </w:rPr>
-        <w:t xml:space="preserve">(Подпись, </w:t>
-      </w:r>
-      <w:proofErr w:type="gramStart"/>
-      <w:r>
-        <w:rPr>
-          <w:sz w:val="18"/>
-          <w:szCs w:val="18"/>
-        </w:rPr>
-        <w:t xml:space="preserve">дата)   </w:t>
-      </w:r>
-      <w:proofErr w:type="gramEnd"/>
-      <w:r>
-        <w:rPr>
-          <w:sz w:val="18"/>
-          <w:szCs w:val="18"/>
-        </w:rPr>
-        <w:t xml:space="preserve">                          (</w:t>
+        <w:t>(Подпись, дата)                             (</w:t>
       </w:r>
       <w:proofErr w:type="spellStart"/>
       <w:r>
@@ -1170,13 +1093,8 @@
         <w:ind w:left="5670"/>
         <w:jc w:val="center"/>
       </w:pPr>
-      <w:proofErr w:type="gramStart"/>
-      <w:r>
-        <w:t>« _</w:t>
-      </w:r>
-      <w:proofErr w:type="gramEnd"/>
-      <w:r>
-        <w:t>____ » ____________ 20</w:t>
+      <w:r>
+        <w:t>« _____ » ____________ 20</w:t>
       </w:r>
       <w:r>
         <w:rPr>
@@ -1499,8 +1417,11 @@
           <w:p>
             <w:pPr>
               <w:snapToGrid w:val="0"/>
-              <w:jc w:val="both"/>
+              <w:jc w:val="center"/>
             </w:pPr>
+            <w:r>
+              <w:t>Нет</w:t>
+            </w:r>
           </w:p>
         </w:tc>
       </w:tr>
@@ -1545,8 +1466,11 @@
           <w:p>
             <w:pPr>
               <w:snapToGrid w:val="0"/>
-              <w:jc w:val="both"/>
+              <w:jc w:val="center"/>
             </w:pPr>
+            <w:r>
+              <w:t>Нет</w:t>
+            </w:r>
           </w:p>
         </w:tc>
       </w:tr>
@@ -1591,8 +1515,11 @@
           <w:p>
             <w:pPr>
               <w:snapToGrid w:val="0"/>
-              <w:jc w:val="both"/>
+              <w:jc w:val="center"/>
             </w:pPr>
+            <w:r>
+              <w:t>Нет</w:t>
+            </w:r>
           </w:p>
         </w:tc>
       </w:tr>
@@ -1645,8 +1572,11 @@
           <w:p>
             <w:pPr>
               <w:snapToGrid w:val="0"/>
-              <w:jc w:val="both"/>
+              <w:jc w:val="center"/>
             </w:pPr>
+            <w:r>
+              <w:t>Да</w:t>
+            </w:r>
           </w:p>
         </w:tc>
       </w:tr>
@@ -1689,8 +1619,11 @@
           <w:p>
             <w:pPr>
               <w:snapToGrid w:val="0"/>
-              <w:jc w:val="both"/>
+              <w:jc w:val="center"/>
             </w:pPr>
+            <w:r>
+              <w:t>Нет</w:t>
+            </w:r>
           </w:p>
         </w:tc>
       </w:tr>
@@ -1767,58 +1700,14 @@
           <w:u w:val="single"/>
           <w:lang w:val="ru-RU"/>
         </w:rPr>
-        <w:tab/>
-      </w:r>
-      <w:r>
-        <w:rPr>
-          <w:lang w:val="ru-RU"/>
-        </w:rPr>
-        <w:t xml:space="preserve"> </w:t>
-      </w:r>
-      <w:r>
-        <w:rPr>
-          <w:lang w:val="ru-RU"/>
-        </w:rPr>
-        <w:t>от</w:t>
-      </w:r>
-      <w:r>
-        <w:rPr>
-          <w:lang w:val="ru-RU"/>
-        </w:rPr>
-        <w:t> </w:t>
-      </w:r>
-      <w:proofErr w:type="gramStart"/>
-      <w:r>
-        <w:rPr>
-          <w:lang w:val="ru-RU"/>
-        </w:rPr>
-        <w:t xml:space="preserve">« </w:t>
-      </w:r>
-      <w:r>
-        <w:rPr>
-          <w:lang w:val="ru-RU"/>
-        </w:rPr>
-        <w:t xml:space="preserve"> </w:t>
-      </w:r>
-      <w:proofErr w:type="gramEnd"/>
-      <w:r>
-        <w:rPr>
-          <w:lang w:val="ru-RU"/>
-        </w:rPr>
-        <w:t xml:space="preserve">  </w:t>
-      </w:r>
-      <w:r>
-        <w:rPr>
-          <w:lang w:val="ru-RU"/>
-        </w:rPr>
-        <w:t xml:space="preserve">» </w:t>
+        <w:t xml:space="preserve">     </w:t>
       </w:r>
       <w:r>
         <w:rPr>
           <w:u w:val="single"/>
           <w:lang w:val="ru-RU"/>
         </w:rPr>
-        <w:tab/>
+        <w:t>5/ФН</w:t>
       </w:r>
       <w:r>
         <w:rPr>
@@ -1837,13 +1726,76 @@
         <w:rPr>
           <w:lang w:val="ru-RU"/>
         </w:rPr>
+        <w:t>от</w:t>
+      </w:r>
+      <w:r>
+        <w:rPr>
+          <w:lang w:val="ru-RU"/>
+        </w:rPr>
+        <w:t> </w:t>
+      </w:r>
+      <w:r>
+        <w:rPr>
+          <w:lang w:val="ru-RU"/>
+        </w:rPr>
+        <w:t>«</w:t>
+      </w:r>
+      <w:r>
+        <w:rPr>
+          <w:lang w:val="ru-RU"/>
+        </w:rPr>
+        <w:t>13</w:t>
+      </w:r>
+      <w:r>
+        <w:rPr>
+          <w:lang w:val="ru-RU"/>
+        </w:rPr>
+        <w:t xml:space="preserve">» </w:t>
+      </w:r>
+      <w:r>
+        <w:rPr>
+          <w:u w:val="single"/>
+          <w:lang w:val="ru-RU"/>
+        </w:rPr>
+        <w:tab/>
+      </w:r>
+      <w:r>
+        <w:rPr>
+          <w:u w:val="single"/>
+          <w:lang w:val="ru-RU"/>
+        </w:rPr>
+        <w:t>ноября</w:t>
+      </w:r>
+      <w:r>
+        <w:rPr>
+          <w:u w:val="single"/>
+          <w:lang w:val="ru-RU"/>
+        </w:rPr>
+        <w:tab/>
+      </w:r>
+      <w:r>
+        <w:rPr>
+          <w:lang w:val="ru-RU"/>
+        </w:rPr>
+        <w:t xml:space="preserve"> </w:t>
+      </w:r>
+      <w:r>
+        <w:rPr>
+          <w:lang w:val="ru-RU"/>
+        </w:rPr>
         <w:t>202</w:t>
       </w:r>
       <w:r>
         <w:rPr>
           <w:lang w:val="ru-RU"/>
         </w:rPr>
-        <w:t xml:space="preserve">   </w:t>
+        <w:t>3</w:t>
+      </w:r>
+      <w:r>
+        <w:rPr>
+          <w:lang w:val="ru-RU"/>
+        </w:rPr>
+        <w:t xml:space="preserve">  </w:t>
       </w:r>
       <w:r>
         <w:rPr>
@@ -2492,21 +2444,22 @@
         <w:jc w:val="both"/>
       </w:pPr>
       <w:r>
-        <w:t xml:space="preserve">Дата выдачи задания </w:t>
-      </w:r>
-      <w:proofErr w:type="gramStart"/>
-      <w:r>
-        <w:t xml:space="preserve">« </w:t>
+        <w:t>Дата выдачи задания «</w:t>
       </w:r>
       <w:r>
         <w:rPr>
           <w:u w:val="single"/>
         </w:rPr>
-        <w:t>15</w:t>
-      </w:r>
-      <w:proofErr w:type="gramEnd"/>
-      <w:r>
-        <w:t xml:space="preserve"> » </w:t>
+        <w:t>1</w:t>
+      </w:r>
+      <w:r>
+        <w:rPr>
+          <w:u w:val="single"/>
+        </w:rPr>
+        <w:t>2</w:t>
+      </w:r>
+      <w:r>
+        <w:t xml:space="preserve">» </w:t>
       </w:r>
       <w:r>
         <w:rPr>
@@ -2522,12 +2475,9 @@
         <w:tab/>
       </w:r>
       <w:r>
-        <w:t xml:space="preserve"> 20 </w:t>
-      </w:r>
-      <w:r>
-        <w:rPr>
-          <w:u w:val="single"/>
-        </w:rPr>
+        <w:t xml:space="preserve"> 20</w:t>
+      </w:r>
+      <w:r>
         <w:t>2</w:t>
       </w:r>
       <w:r>
@@ -2548,53 +2498,36 @@
         <w:jc w:val="both"/>
       </w:pPr>
       <w:r>
-        <w:t xml:space="preserve">В соответствии с учебным планом выпускную квалификационную работу выполнить в полном объеме в срок до </w:t>
-      </w:r>
-      <w:proofErr w:type="gramStart"/>
-      <w:r>
-        <w:t xml:space="preserve">« </w:t>
+        <w:t>В соответствии с учебным планом выпускную квалификационную работу выполнить в полном объеме в срок до «</w:t>
+      </w:r>
+      <w:r>
+        <w:t>05</w:t>
+      </w:r>
+      <w:r>
+        <w:t xml:space="preserve">» </w:t>
       </w:r>
       <w:r>
         <w:rPr>
           <w:u w:val="single"/>
         </w:rPr>
-        <w:t xml:space="preserve"> </w:t>
-      </w:r>
-      <w:proofErr w:type="gramEnd"/>
+        <w:tab/>
+      </w:r>
       <w:r>
         <w:rPr>
           <w:u w:val="single"/>
         </w:rPr>
-        <w:t xml:space="preserve">  </w:t>
-      </w:r>
-      <w:r>
-        <w:t xml:space="preserve"> » </w:t>
+        <w:t>июня</w:t>
       </w:r>
       <w:r>
         <w:rPr>
           <w:u w:val="single"/>
         </w:rPr>
-        <w:tab/>
-      </w:r>
-      <w:r>
-        <w:rPr>
-          <w:u w:val="single"/>
-        </w:rPr>
-        <w:t xml:space="preserve">            </w:t>
-      </w:r>
-      <w:r>
-        <w:rPr>
-          <w:u w:val="single"/>
-        </w:rPr>
-        <w:tab/>
-      </w:r>
-      <w:r>
-        <w:t xml:space="preserve"> 20 </w:t>
-      </w:r>
-      <w:r>
-        <w:rPr>
-          <w:u w:val="single"/>
-        </w:rPr>
+        <w:t xml:space="preserve">        </w:t>
+      </w:r>
+      <w:r>
+        <w:t xml:space="preserve"> 20</w:t>
+      </w:r>
+      <w:r>
         <w:t>24</w:t>
       </w:r>
       <w:r>
@@ -2666,23 +2599,7 @@
           <w:sz w:val="18"/>
           <w:szCs w:val="18"/>
         </w:rPr>
-        <w:t xml:space="preserve">(Подпись, </w:t>
-      </w:r>
-      <w:proofErr w:type="gramStart"/>
-      <w:r>
-        <w:rPr>
-          <w:sz w:val="18"/>
-          <w:szCs w:val="18"/>
-        </w:rPr>
-        <w:t xml:space="preserve">дата)   </w:t>
-      </w:r>
-      <w:proofErr w:type="gramEnd"/>
-      <w:r>
-        <w:rPr>
-          <w:sz w:val="18"/>
-          <w:szCs w:val="18"/>
-        </w:rPr>
-        <w:t xml:space="preserve">                          (И. О. Фамилия)            </w:t>
+        <w:t xml:space="preserve">(Подпись, дата)                             (И. О. Фамилия)            </w:t>
       </w:r>
     </w:p>
     <w:p>
@@ -2759,23 +2676,7 @@
           <w:sz w:val="18"/>
           <w:szCs w:val="18"/>
         </w:rPr>
-        <w:t xml:space="preserve">(Подпись, </w:t>
-      </w:r>
-      <w:proofErr w:type="gramStart"/>
-      <w:r>
-        <w:rPr>
-          <w:sz w:val="18"/>
-          <w:szCs w:val="18"/>
-        </w:rPr>
-        <w:t xml:space="preserve">дата)   </w:t>
-      </w:r>
-      <w:proofErr w:type="gramEnd"/>
-      <w:r>
-        <w:rPr>
-          <w:sz w:val="18"/>
-          <w:szCs w:val="18"/>
-        </w:rPr>
-        <w:t xml:space="preserve">                          (И. О. Фамилия)            </w:t>
+        <w:t xml:space="preserve">(Подпись, дата)                             (И. О. Фамилия)            </w:t>
       </w:r>
     </w:p>
     <w:p>
@@ -3020,7 +2921,6 @@
           <w:u w:val="single"/>
         </w:rPr>
       </w:pPr>
-      <w:proofErr w:type="gramStart"/>
       <w:r>
         <w:rPr>
           <w:b/>
@@ -3038,7 +2938,6 @@
         <w:tab/>
         <w:t>ФН12</w:t>
       </w:r>
-      <w:proofErr w:type="gramEnd"/>
       <w:r>
         <w:rPr>
           <w:u w:val="single"/>
@@ -3166,13 +3065,8 @@
         <w:spacing w:line="360" w:lineRule="auto"/>
         <w:jc w:val="right"/>
       </w:pPr>
-      <w:proofErr w:type="gramStart"/>
-      <w:r>
-        <w:t>« _</w:t>
-      </w:r>
-      <w:proofErr w:type="gramEnd"/>
-      <w:r>
-        <w:t xml:space="preserve">____ » ____________ 20 </w:t>
+      <w:r>
+        <w:t xml:space="preserve">« _____ » ____________ 20 </w:t>
       </w:r>
       <w:r>
         <w:rPr>
@@ -3710,7 +3604,25 @@
                 <w:szCs w:val="18"/>
                 <w:u w:val="single"/>
               </w:rPr>
-              <w:t>10.02.2024</w:t>
+              <w:t>1</w:t>
+            </w:r>
+            <w:r>
+              <w:rPr>
+                <w:i/>
+                <w:sz w:val="18"/>
+                <w:szCs w:val="18"/>
+                <w:u w:val="single"/>
+              </w:rPr>
+              <w:t>2</w:t>
+            </w:r>
+            <w:r>
+              <w:rPr>
+                <w:i/>
+                <w:sz w:val="18"/>
+                <w:szCs w:val="18"/>
+                <w:u w:val="single"/>
+              </w:rPr>
+              <w:t>.02.2024</w:t>
             </w:r>
           </w:p>
           <w:p>
@@ -3764,7 +3676,25 @@
                 <w:szCs w:val="18"/>
                 <w:u w:val="single"/>
               </w:rPr>
-              <w:t>10.02.2024</w:t>
+              <w:t>1</w:t>
+            </w:r>
+            <w:r>
+              <w:rPr>
+                <w:i/>
+                <w:sz w:val="18"/>
+                <w:szCs w:val="18"/>
+                <w:u w:val="single"/>
+              </w:rPr>
+              <w:t>2</w:t>
+            </w:r>
+            <w:r>
+              <w:rPr>
+                <w:i/>
+                <w:sz w:val="18"/>
+                <w:szCs w:val="18"/>
+                <w:u w:val="single"/>
+              </w:rPr>
+              <w:t>.02.2024</w:t>
             </w:r>
           </w:p>
         </w:tc>
@@ -3931,7 +3861,25 @@
                 <w:szCs w:val="18"/>
                 <w:u w:val="single"/>
               </w:rPr>
-              <w:t>27.03.2024</w:t>
+              <w:t>27.0</w:t>
+            </w:r>
+            <w:r>
+              <w:rPr>
+                <w:i/>
+                <w:sz w:val="18"/>
+                <w:szCs w:val="18"/>
+                <w:u w:val="single"/>
+              </w:rPr>
+              <w:t>2</w:t>
+            </w:r>
+            <w:r>
+              <w:rPr>
+                <w:i/>
+                <w:sz w:val="18"/>
+                <w:szCs w:val="18"/>
+                <w:u w:val="single"/>
+              </w:rPr>
+              <w:t>.2024</w:t>
             </w:r>
           </w:p>
           <w:p>
@@ -3978,7 +3926,25 @@
                 <w:szCs w:val="18"/>
                 <w:u w:val="single"/>
               </w:rPr>
-              <w:t>27.03.2024</w:t>
+              <w:t>27.0</w:t>
+            </w:r>
+            <w:r>
+              <w:rPr>
+                <w:i/>
+                <w:sz w:val="18"/>
+                <w:szCs w:val="18"/>
+                <w:u w:val="single"/>
+              </w:rPr>
+              <w:t>2</w:t>
+            </w:r>
+            <w:r>
+              <w:rPr>
+                <w:i/>
+                <w:sz w:val="18"/>
+                <w:szCs w:val="18"/>
+                <w:u w:val="single"/>
+              </w:rPr>
+              <w:t>.2024</w:t>
             </w:r>
           </w:p>
         </w:tc>
@@ -4347,7 +4313,16 @@
                 <w:szCs w:val="18"/>
                 <w:u w:val="single"/>
               </w:rPr>
-              <w:t>20.04.2024</w:t>
+              <w:t>18</w:t>
+            </w:r>
+            <w:r>
+              <w:rPr>
+                <w:i/>
+                <w:sz w:val="18"/>
+                <w:szCs w:val="18"/>
+                <w:u w:val="single"/>
+              </w:rPr>
+              <w:t>.04.2024</w:t>
             </w:r>
           </w:p>
           <w:p>
@@ -4395,7 +4370,16 @@
                 <w:szCs w:val="18"/>
                 <w:u w:val="single"/>
               </w:rPr>
-              <w:t>20.04.2024</w:t>
+              <w:t>18</w:t>
+            </w:r>
+            <w:r>
+              <w:rPr>
+                <w:i/>
+                <w:sz w:val="18"/>
+                <w:szCs w:val="18"/>
+                <w:u w:val="single"/>
+              </w:rPr>
+              <w:t>.04.2024</w:t>
             </w:r>
           </w:p>
         </w:tc>
@@ -5150,7 +5134,16 @@
                 <w:szCs w:val="18"/>
                 <w:u w:val="single"/>
               </w:rPr>
-              <w:t>14.06.2024</w:t>
+              <w:t>05</w:t>
+            </w:r>
+            <w:r>
+              <w:rPr>
+                <w:i/>
+                <w:sz w:val="18"/>
+                <w:szCs w:val="18"/>
+                <w:u w:val="single"/>
+              </w:rPr>
+              <w:t>.06.2024</w:t>
             </w:r>
           </w:p>
           <w:p>
@@ -5198,7 +5191,16 @@
                 <w:szCs w:val="18"/>
                 <w:u w:val="single"/>
               </w:rPr>
-              <w:t>14.06.2024</w:t>
+              <w:t>05</w:t>
+            </w:r>
+            <w:r>
+              <w:rPr>
+                <w:i/>
+                <w:sz w:val="18"/>
+                <w:szCs w:val="18"/>
+                <w:u w:val="single"/>
+              </w:rPr>
+              <w:t>.06.2024</w:t>
             </w:r>
           </w:p>
         </w:tc>
@@ -5355,7 +5357,25 @@
                 <w:szCs w:val="18"/>
                 <w:u w:val="single"/>
               </w:rPr>
-              <w:t>20.06.2024</w:t>
+              <w:t>2</w:t>
+            </w:r>
+            <w:r>
+              <w:rPr>
+                <w:i/>
+                <w:sz w:val="18"/>
+                <w:szCs w:val="18"/>
+                <w:u w:val="single"/>
+              </w:rPr>
+              <w:t>2</w:t>
+            </w:r>
+            <w:r>
+              <w:rPr>
+                <w:i/>
+                <w:sz w:val="18"/>
+                <w:szCs w:val="18"/>
+                <w:u w:val="single"/>
+              </w:rPr>
+              <w:t>.06.2024</w:t>
             </w:r>
           </w:p>
           <w:p>
@@ -5560,7 +5580,16 @@
                 <w:szCs w:val="18"/>
                 <w:u w:val="single"/>
               </w:rPr>
-              <w:t>13.06.2024</w:t>
+              <w:t>20</w:t>
+            </w:r>
+            <w:r>
+              <w:rPr>
+                <w:i/>
+                <w:sz w:val="18"/>
+                <w:szCs w:val="18"/>
+                <w:u w:val="single"/>
+              </w:rPr>
+              <w:t>.06.2024</w:t>
             </w:r>
           </w:p>
           <w:p>
@@ -5607,7 +5636,16 @@
                 <w:szCs w:val="18"/>
                 <w:u w:val="single"/>
               </w:rPr>
-              <w:t>13.06.2024</w:t>
+              <w:t>20</w:t>
+            </w:r>
+            <w:r>
+              <w:rPr>
+                <w:i/>
+                <w:sz w:val="18"/>
+                <w:szCs w:val="18"/>
+                <w:u w:val="single"/>
+              </w:rPr>
+              <w:t>.06.2024</w:t>
             </w:r>
           </w:p>
         </w:tc>
@@ -6384,15 +6422,7 @@
         <w:tab/>
       </w:r>
       <w:r>
-        <w:t>«___</w:t>
-      </w:r>
-      <w:proofErr w:type="gramStart"/>
-      <w:r>
-        <w:t>_»_</w:t>
-      </w:r>
-      <w:proofErr w:type="gramEnd"/>
-      <w:r>
-        <w:t>____________ 2024 г.</w:t>
+        <w:t>«____»_____________ 2024 г.</w:t>
       </w:r>
     </w:p>
     <w:p>
@@ -6565,7 +6595,25 @@
           <w:u w:val="single"/>
         </w:rPr>
         <w:tab/>
-        <w:t>Корешков Василий Романович выполнил выпускную квалификационную работу в объеме, предусмотренном выданным заданием, в установленные, согласно календарному плану, сроки. За время работы над выпускной квалификационной работой Корешков В.Р. проявил трудолюбие, самостоятельность, четкое понимание сформулированной задачи и методов ее решения. Исследования Корешкова В. Р. являются частью НИР, выполняемых на кафедре ФН-12. Считаю, что выпускная квалификационная работа заслуживает оценки «отлично», а ее автор присуждения квалификации магистра по направлению «Прикладная математика».</w:t>
+        <w:t>Корешков Василий Романович выполнил выпускную квалификационную работу в объеме, предусмотренном выданным заданием, в установленные, согласно календарному плану, сроки. За время работы над выпускной квалификационной работой Корешков В.Р. проявил трудолюбие, самостоятельность, четкое понимание сформулированной задачи и методов ее решения. Исследования Корешкова В. Р. являются частью НИР, выполняемых на кафедре ФН-12. Считаю, что выпускная квалификационная работа заслуживает оценки «отлично», а ее автор присуждения квалификации магистра по направлению</w:t>
+      </w:r>
+      <w:r>
+        <w:rPr>
+          <w:u w:val="single"/>
+        </w:rPr>
+        <w:t xml:space="preserve"> подготовки</w:t>
+      </w:r>
+      <w:r>
+        <w:rPr>
+          <w:u w:val="single"/>
+        </w:rPr>
+        <w:t xml:space="preserve"> 01.04.04</w:t>
+      </w:r>
+      <w:r>
+        <w:rPr>
+          <w:u w:val="single"/>
+        </w:rPr>
+        <w:t xml:space="preserve"> «Прикладная математика».</w:t>
       </w:r>
       <w:r>
         <w:rPr>
@@ -6679,23 +6727,7 @@
           <w:sz w:val="24"/>
           <w:lang w:val="ru-RU"/>
         </w:rPr>
-        <w:t>«___</w:t>
-      </w:r>
-      <w:proofErr w:type="gramStart"/>
-      <w:r>
-        <w:rPr>
-          <w:sz w:val="24"/>
-          <w:lang w:val="ru-RU"/>
-        </w:rPr>
-        <w:t>_»_</w:t>
-      </w:r>
-      <w:proofErr w:type="gramEnd"/>
-      <w:r>
-        <w:rPr>
-          <w:sz w:val="24"/>
-          <w:lang w:val="ru-RU"/>
-        </w:rPr>
-        <w:t>____________ 20</w:t>
+        <w:t>«____»_____________ 20</w:t>
       </w:r>
       <w:r>
         <w:rPr>
@@ -6832,25 +6864,7 @@
           <w:lang w:val="ru-RU"/>
         </w:rPr>
         <w:tab/>
-        <w:t xml:space="preserve">            </w:t>
-      </w:r>
-      <w:proofErr w:type="gramStart"/>
-      <w:r>
-        <w:rPr>
-          <w:sz w:val="16"/>
-          <w:szCs w:val="16"/>
-          <w:lang w:val="ru-RU"/>
-        </w:rPr>
-        <w:t xml:space="preserve">   (</w:t>
-      </w:r>
-      <w:proofErr w:type="gramEnd"/>
-      <w:r>
-        <w:rPr>
-          <w:sz w:val="16"/>
-          <w:szCs w:val="16"/>
-          <w:lang w:val="ru-RU"/>
-        </w:rPr>
-        <w:t>дата)</w:t>
+        <w:t xml:space="preserve">               (дата)</w:t>
       </w:r>
     </w:p>
     <w:sectPr>

</xml_diff>